<commit_message>
fixed number on article
</commit_message>
<xml_diff>
--- a/docs/assets/article/Productivity-To-Do/4 Steps to Being More Productive Using Microsoft To.docx
+++ b/docs/assets/article/Productivity-To-Do/4 Steps to Being More Productive Using Microsoft To.docx
@@ -6,8 +6,6 @@
       <w:pPr>
         <w:pStyle w:val="Heading1"/>
       </w:pPr>
-      <w:bookmarkStart w:id="0" w:name="_GoBack"/>
-      <w:bookmarkEnd w:id="0"/>
       <w:r>
         <w:t>4</w:t>
       </w:r>
@@ -842,7 +840,12 @@
         <w:pStyle w:val="Heading2"/>
       </w:pPr>
       <w:r>
-        <w:t>5. Create a Bucket List</w:t>
+        <w:t>4</w:t>
+      </w:r>
+      <w:bookmarkStart w:id="0" w:name="_GoBack"/>
+      <w:bookmarkEnd w:id="0"/>
+      <w:r>
+        <w:t>. Create a Bucket List</w:t>
       </w:r>
     </w:p>
     <w:p>

</xml_diff>